<commit_message>
Edited David's part of poster.
</commit_message>
<xml_diff>
--- a/Policy Development.docx
+++ b/Policy Development.docx
@@ -26,6 +26,10 @@
     </w:p>
     <w:p>
       <w:r>
+        <w:rPr>
+          <w:noProof/>
+          <w:lang w:eastAsia="en-CA"/>
+        </w:rPr>
         <w:drawing>
           <wp:anchor distT="0" distB="0" distL="114300" distR="114300" simplePos="0" relativeHeight="251658240" behindDoc="0" locked="0" layoutInCell="1" allowOverlap="1" wp14:anchorId="53A08136" wp14:editId="4F89CA69">
             <wp:simplePos x="0" y="0"/>
@@ -80,16 +84,254 @@
         <w:rPr>
           <w:lang w:val="en-US"/>
         </w:rPr>
-        <w:t xml:space="preserve">Under the centroid method, the UAV circles the estimated thermal center at a fixed radius. One improvement on this method is to develop strategies for extracting energy from the thermal that are more flexible. We investigated three approaches to achieve this with machine learning: tabled-based Q learning, neural fitted Q learning, and dynamic programming with neural interpolation. Tabled-based Q learning discretizes the state space, and develops estimates for the value of performing each possible action in each discretized chunk using Q learning. We used this method successfully in a highly idealized setting, but we had some difficulty in using it to scale it up. Future work could include focusing on variable chunking size, allowing for better scaling. Neural-fitted Q learning also uses Q learning, but stores value estimates using a neural network. We had only limited success with this method, and future work would focus on incorporating new information into a neural network without losing the old information stored. Dynamic programming with neural interpolation is a model based method, using a model of the system to carry out dynamic programming. To allow for a continuously varying policy, the value estimates and policy estimates are both stored in neural networks. </w:t>
+        <w:t>Under the centroid method, the UAV circles the estimated thermal center at a fixed radius.</w:t>
+      </w:r>
+      <w:r>
+        <w:rPr>
+          <w:lang w:val="en-US"/>
+        </w:rPr>
+        <w:t xml:space="preserve"> We wanted to develop a more flexible orbiting strategy.</w:t>
+      </w:r>
+      <w:r>
+        <w:rPr>
+          <w:lang w:val="en-US"/>
+        </w:rPr>
+        <w:t xml:space="preserve"> We </w:t>
+      </w:r>
+      <w:r>
+        <w:rPr>
+          <w:lang w:val="en-US"/>
+        </w:rPr>
+        <w:t>tried to do this three different way</w:t>
+      </w:r>
+      <w:r>
+        <w:rPr>
+          <w:lang w:val="en-US"/>
+        </w:rPr>
+        <w:t>s</w:t>
+      </w:r>
+      <w:r>
+        <w:rPr>
+          <w:lang w:val="en-US"/>
+        </w:rPr>
+        <w:t>, all using machine learning</w:t>
+      </w:r>
+      <w:r>
+        <w:rPr>
+          <w:lang w:val="en-US"/>
+        </w:rPr>
+        <w:t>: table</w:t>
+      </w:r>
+      <w:r>
+        <w:rPr>
+          <w:lang w:val="en-US"/>
+        </w:rPr>
+        <w:t>-based Q-learning, neural fitted Q-</w:t>
+      </w:r>
+      <w:r>
+        <w:rPr>
+          <w:lang w:val="en-US"/>
+        </w:rPr>
+        <w:t>learning, and dynamic programming with neural interpolation. Table</w:t>
+      </w:r>
+      <w:r>
+        <w:rPr>
+          <w:lang w:val="en-US"/>
+        </w:rPr>
+        <w:t>-based Q-</w:t>
+      </w:r>
+      <w:r>
+        <w:rPr>
+          <w:lang w:val="en-US"/>
+        </w:rPr>
+        <w:t xml:space="preserve">learning discretizes the state space, and estimates the value of each possible action in </w:t>
+      </w:r>
+      <w:r>
+        <w:rPr>
+          <w:lang w:val="en-US"/>
+        </w:rPr>
+        <w:t>each state space chunk</w:t>
+      </w:r>
+      <w:r>
+        <w:rPr>
+          <w:lang w:val="en-US"/>
+        </w:rPr>
+        <w:t xml:space="preserve">. We used this method successfully in a </w:t>
+      </w:r>
+      <w:r>
+        <w:rPr>
+          <w:lang w:val="en-US"/>
+        </w:rPr>
+        <w:t>low dimensional</w:t>
+      </w:r>
+      <w:r>
+        <w:rPr>
+          <w:lang w:val="en-US"/>
+        </w:rPr>
+        <w:t xml:space="preserve"> setting, but we had difficulty </w:t>
+      </w:r>
+      <w:r>
+        <w:rPr>
+          <w:lang w:val="en-US"/>
+        </w:rPr>
+        <w:t>scaling it up</w:t>
+      </w:r>
+      <w:r>
+        <w:rPr>
+          <w:lang w:val="en-US"/>
+        </w:rPr>
+        <w:t>. Neura</w:t>
+      </w:r>
+      <w:r>
+        <w:rPr>
+          <w:lang w:val="en-US"/>
+        </w:rPr>
+        <w:t>l-fitted Q-</w:t>
+      </w:r>
+      <w:r>
+        <w:rPr>
+          <w:lang w:val="en-US"/>
+        </w:rPr>
+        <w:t xml:space="preserve">learning </w:t>
+      </w:r>
+      <w:r>
+        <w:rPr>
+          <w:lang w:val="en-US"/>
+        </w:rPr>
+        <w:t>uses a neural network to stores</w:t>
+      </w:r>
+      <w:r>
+        <w:rPr>
+          <w:lang w:val="en-US"/>
+        </w:rPr>
+        <w:t xml:space="preserve"> value estimates</w:t>
+      </w:r>
+      <w:r>
+        <w:rPr>
+          <w:lang w:val="en-US"/>
+        </w:rPr>
+        <w:t xml:space="preserve">, </w:t>
+      </w:r>
+      <w:r>
+        <w:rPr>
+          <w:lang w:val="en-US"/>
+        </w:rPr>
+        <w:t>but we</w:t>
+      </w:r>
+      <w:r>
+        <w:rPr>
+          <w:lang w:val="en-US"/>
+        </w:rPr>
+        <w:t xml:space="preserve"> had </w:t>
+      </w:r>
+      <w:r>
+        <w:rPr>
+          <w:lang w:val="en-US"/>
+        </w:rPr>
+        <w:t>difficulty properly</w:t>
+      </w:r>
+      <w:r>
+        <w:rPr>
+          <w:lang w:val="en-US"/>
+        </w:rPr>
+        <w:t xml:space="preserve"> incorporating</w:t>
+      </w:r>
+      <w:r>
+        <w:rPr>
+          <w:lang w:val="en-US"/>
+        </w:rPr>
+        <w:t xml:space="preserve"> new information into </w:t>
+      </w:r>
+      <w:r>
+        <w:rPr>
+          <w:lang w:val="en-US"/>
+        </w:rPr>
+        <w:t xml:space="preserve">the </w:t>
+      </w:r>
+      <w:r>
+        <w:rPr>
+          <w:lang w:val="en-US"/>
+        </w:rPr>
+        <w:t xml:space="preserve">neural network. Dynamic programming with neural interpolation </w:t>
+      </w:r>
+      <w:r>
+        <w:rPr>
+          <w:lang w:val="en-US"/>
+        </w:rPr>
+        <w:t>uses</w:t>
+      </w:r>
+      <w:r>
+        <w:rPr>
+          <w:lang w:val="en-US"/>
+        </w:rPr>
+        <w:t xml:space="preserve"> </w:t>
+      </w:r>
+      <w:r>
+        <w:rPr>
+          <w:lang w:val="en-US"/>
+        </w:rPr>
+        <w:t>a system model to simulate interactions</w:t>
+      </w:r>
+      <w:r>
+        <w:rPr>
+          <w:lang w:val="en-US"/>
+        </w:rPr>
+        <w:t>. To a</w:t>
+      </w:r>
+      <w:bookmarkStart w:id="0" w:name="_GoBack"/>
+      <w:bookmarkEnd w:id="0"/>
+      <w:r>
+        <w:rPr>
+          <w:lang w:val="en-US"/>
+        </w:rPr>
+        <w:t xml:space="preserve">llow for a continuously varying policy, </w:t>
+      </w:r>
+      <w:r>
+        <w:rPr>
+          <w:lang w:val="en-US"/>
+        </w:rPr>
+        <w:t>we store the</w:t>
+      </w:r>
+      <w:r>
+        <w:rPr>
+          <w:lang w:val="en-US"/>
+        </w:rPr>
+        <w:t xml:space="preserve"> </w:t>
+      </w:r>
+      <w:r>
+        <w:rPr>
+          <w:lang w:val="en-US"/>
+        </w:rPr>
+        <w:t xml:space="preserve">resulting </w:t>
+      </w:r>
+      <w:r>
+        <w:rPr>
+          <w:lang w:val="en-US"/>
+        </w:rPr>
+        <w:t xml:space="preserve">value and policy estimates </w:t>
+      </w:r>
+      <w:r>
+        <w:rPr>
+          <w:lang w:val="en-US"/>
+        </w:rPr>
+        <w:t>using</w:t>
+      </w:r>
+      <w:r>
+        <w:rPr>
+          <w:lang w:val="en-US"/>
+        </w:rPr>
+        <w:t xml:space="preserve"> neural networks. </w:t>
       </w:r>
     </w:p>
     <w:p/>
     <w:p/>
     <w:p/>
+    <w:p/>
+    <w:p/>
+    <w:p/>
     <w:p>
       <w:r>
-        <w:lastRenderedPageBreak/>
-        <w:t xml:space="preserve">RESULTS: </w:t>
+        <w:t>RESULTS.</w:t>
       </w:r>
     </w:p>
     <w:p>
@@ -97,34 +339,81 @@
         <w:rPr>
           <w:lang w:val="en-US"/>
         </w:rPr>
-        <w:t>We had the most success using d</w:t>
-      </w:r>
-      <w:r>
-        <w:rPr>
-          <w:lang w:val="en-US"/>
-        </w:rPr>
-        <w:t>ynamic programming with neural interpolation</w:t>
-      </w:r>
-      <w:r>
-        <w:rPr>
-          <w:lang w:val="en-US"/>
-        </w:rPr>
-        <w:t>. A plausible and flexible policy was developed that adjusts to thermal position and shape. State variables used were: position from center of thermal, height of UAV, and direction of UAV. Current work is focused on testing the algorithms developed in the more sophisticate</w:t>
-      </w:r>
-      <w:bookmarkStart w:id="0" w:name="_GoBack"/>
-      <w:bookmarkEnd w:id="0"/>
-      <w:r>
-        <w:rPr>
-          <w:lang w:val="en-US"/>
-        </w:rPr>
-        <w:t xml:space="preserve">d </w:t>
+        <w:lastRenderedPageBreak/>
+        <w:t>U</w:t>
+      </w:r>
+      <w:r>
+        <w:rPr>
+          <w:lang w:val="en-US"/>
+        </w:rPr>
+        <w:t>sing dynamic programming with neural interpolation</w:t>
+      </w:r>
+      <w:r>
+        <w:rPr>
+          <w:lang w:val="en-US"/>
+        </w:rPr>
+        <w:t>, the learning agent was able to learn a</w:t>
+      </w:r>
+      <w:r>
+        <w:rPr>
+          <w:lang w:val="en-US"/>
+        </w:rPr>
+        <w:t xml:space="preserve"> plausible and flexible policy</w:t>
+      </w:r>
+      <w:r>
+        <w:rPr>
+          <w:lang w:val="en-US"/>
+        </w:rPr>
+        <w:t>, which adjusted in response</w:t>
+      </w:r>
+      <w:r>
+        <w:rPr>
+          <w:lang w:val="en-US"/>
+        </w:rPr>
+        <w:t xml:space="preserve"> to thermal position and shape.</w:t>
+      </w:r>
+      <w:r>
+        <w:rPr>
+          <w:lang w:val="en-US"/>
+        </w:rPr>
+        <w:t xml:space="preserve"> This was carried out in an idealized environment, with the following s</w:t>
+      </w:r>
+      <w:r>
+        <w:rPr>
+          <w:lang w:val="en-US"/>
+        </w:rPr>
+        <w:t xml:space="preserve">tate variables: </w:t>
+      </w:r>
+      <w:r>
+        <w:rPr>
+          <w:lang w:val="en-US"/>
+        </w:rPr>
+        <w:t>distance</w:t>
+      </w:r>
+      <w:r>
+        <w:rPr>
+          <w:lang w:val="en-US"/>
+        </w:rPr>
+        <w:t xml:space="preserve"> from center of thermal, height of UAV, and direction of UAV. Current work is focused on testing the </w:t>
+      </w:r>
+      <w:r>
+        <w:rPr>
+          <w:lang w:val="en-US"/>
+        </w:rPr>
+        <w:t xml:space="preserve">developed </w:t>
+      </w:r>
+      <w:r>
+        <w:rPr>
+          <w:lang w:val="en-US"/>
+        </w:rPr>
+        <w:t xml:space="preserve">algorithms in the more sophisticated </w:t>
       </w:r>
       <w:proofErr w:type="spellStart"/>
       <w:r>
         <w:rPr>
           <w:lang w:val="en-US"/>
         </w:rPr>
-        <w:t>ccrcsim</w:t>
+        <w:t>CRRCSim</w:t>
       </w:r>
       <w:proofErr w:type="spellEnd"/>
       <w:r>
@@ -538,6 +827,7 @@
   <w:style w:type="character" w:default="1" w:styleId="DefaultParagraphFont">
     <w:name w:val="Default Paragraph Font"/>
     <w:uiPriority w:val="1"/>
+    <w:semiHidden/>
     <w:unhideWhenUsed/>
   </w:style>
   <w:style w:type="table" w:default="1" w:styleId="TableNormal">

</xml_diff>

<commit_message>
Edited David poster part. Sketched conclusion outline.
</commit_message>
<xml_diff>
--- a/Policy Development.docx
+++ b/Policy Development.docx
@@ -3,28 +3,8 @@
 <w:document xmlns:wpc="http://schemas.microsoft.com/office/word/2010/wordprocessingCanvas" xmlns:mc="http://schemas.openxmlformats.org/markup-compatibility/2006" xmlns:o="urn:schemas-microsoft-com:office:office" xmlns:r="http://schemas.openxmlformats.org/officeDocument/2006/relationships" xmlns:m="http://schemas.openxmlformats.org/officeDocument/2006/math" xmlns:v="urn:schemas-microsoft-com:vml" xmlns:wp14="http://schemas.microsoft.com/office/word/2010/wordprocessingDrawing" xmlns:wp="http://schemas.openxmlformats.org/drawingml/2006/wordprocessingDrawing" xmlns:w10="urn:schemas-microsoft-com:office:word" xmlns:w="http://schemas.openxmlformats.org/wordprocessingml/2006/main" xmlns:w14="http://schemas.microsoft.com/office/word/2010/wordml" xmlns:w15="http://schemas.microsoft.com/office/word/2012/wordml" xmlns:wpg="http://schemas.microsoft.com/office/word/2010/wordprocessingGroup" xmlns:wpi="http://schemas.microsoft.com/office/word/2010/wordprocessingInk" xmlns:wne="http://schemas.microsoft.com/office/word/2006/wordml" xmlns:wps="http://schemas.microsoft.com/office/word/2010/wordprocessingShape" mc:Ignorable="w14 w15 wp14">
   <w:body>
     <w:p>
-      <w:pPr>
-        <w:rPr>
-          <w:b/>
-          <w:lang w:val="en-US"/>
-        </w:rPr>
-      </w:pPr>
-      <w:r>
-        <w:rPr>
-          <w:b/>
-          <w:lang w:val="en-US"/>
-        </w:rPr>
-        <w:t>Remove text, add information:</w:t>
-      </w:r>
-    </w:p>
-    <w:p>
-      <w:pPr>
-        <w:rPr>
-          <w:lang w:val="en-US"/>
-        </w:rPr>
-      </w:pPr>
-    </w:p>
-    <w:p>
+      <w:bookmarkStart w:id="0" w:name="_GoBack"/>
+      <w:bookmarkEnd w:id="0"/>
       <w:r>
         <w:rPr>
           <w:noProof/>
@@ -81,246 +61,15 @@
         </w:drawing>
       </w:r>
       <w:r>
-        <w:rPr>
-          <w:lang w:val="en-US"/>
-        </w:rPr>
-        <w:t>Under the centroid method, the UAV circles the estimated thermal center at a fixed radius.</w:t>
+        <w:t>Under the centroid method, the flexibility of the energy extraction strategy is limited. We tried to create a more flexible strategy in three ways, all using machine learning: table-based Q-learning, neural fitted Q-learning, and dynamic programming with neural interpolation. Table-based Q-learning discretizes the state space, and estimates the value of each possible action in each state space chunk. We used this method successfully in a low dimensional setting, but we had difficulty scaling it up. Neural-fitted Q-learning uses a neural network to stores value estimates, but we had difficulty properly incorporating new information into the neural network. Dynamic programming with neural interpolation uses a system model to simulate interactions. To allow for a continuously varying policy, we store the resulting value and policy estimates using neural networks.</w:t>
       </w:r>
-      <w:r>
-        <w:rPr>
-          <w:lang w:val="en-US"/>
-        </w:rPr>
-        <w:t xml:space="preserve"> We wanted to develop a more flexible orbiting strategy.</w:t>
-      </w:r>
-      <w:r>
-        <w:rPr>
-          <w:lang w:val="en-US"/>
-        </w:rPr>
-        <w:t xml:space="preserve"> We </w:t>
-      </w:r>
-      <w:r>
-        <w:rPr>
-          <w:lang w:val="en-US"/>
-        </w:rPr>
-        <w:t>tried to do this three different way</w:t>
-      </w:r>
-      <w:r>
-        <w:rPr>
-          <w:lang w:val="en-US"/>
-        </w:rPr>
-        <w:t>s</w:t>
-      </w:r>
-      <w:r>
-        <w:rPr>
-          <w:lang w:val="en-US"/>
-        </w:rPr>
-        <w:t>, all using machine learning</w:t>
-      </w:r>
-      <w:r>
-        <w:rPr>
-          <w:lang w:val="en-US"/>
-        </w:rPr>
-        <w:t>: table</w:t>
-      </w:r>
-      <w:r>
-        <w:rPr>
-          <w:lang w:val="en-US"/>
-        </w:rPr>
-        <w:t>-based Q-learning, neural fitted Q-</w:t>
-      </w:r>
-      <w:r>
-        <w:rPr>
-          <w:lang w:val="en-US"/>
-        </w:rPr>
-        <w:t>learning, and dynamic programming with neural interpolation. Table</w:t>
-      </w:r>
-      <w:r>
-        <w:rPr>
-          <w:lang w:val="en-US"/>
-        </w:rPr>
-        <w:t>-based Q-</w:t>
-      </w:r>
-      <w:r>
-        <w:rPr>
-          <w:lang w:val="en-US"/>
-        </w:rPr>
-        <w:t xml:space="preserve">learning discretizes the state space, and estimates the value of each possible action in </w:t>
-      </w:r>
-      <w:r>
-        <w:rPr>
-          <w:lang w:val="en-US"/>
-        </w:rPr>
-        <w:t>each state space chunk</w:t>
-      </w:r>
-      <w:r>
-        <w:rPr>
-          <w:lang w:val="en-US"/>
-        </w:rPr>
-        <w:t xml:space="preserve">. We used this method successfully in a </w:t>
-      </w:r>
-      <w:r>
-        <w:rPr>
-          <w:lang w:val="en-US"/>
-        </w:rPr>
-        <w:t>low dimensional</w:t>
-      </w:r>
-      <w:r>
-        <w:rPr>
-          <w:lang w:val="en-US"/>
-        </w:rPr>
-        <w:t xml:space="preserve"> setting, but we had difficulty </w:t>
-      </w:r>
-      <w:r>
-        <w:rPr>
-          <w:lang w:val="en-US"/>
-        </w:rPr>
-        <w:t>scaling it up</w:t>
-      </w:r>
-      <w:r>
-        <w:rPr>
-          <w:lang w:val="en-US"/>
-        </w:rPr>
-        <w:t>. Neura</w:t>
-      </w:r>
-      <w:r>
-        <w:rPr>
-          <w:lang w:val="en-US"/>
-        </w:rPr>
-        <w:t>l-fitted Q-</w:t>
-      </w:r>
-      <w:r>
-        <w:rPr>
-          <w:lang w:val="en-US"/>
-        </w:rPr>
-        <w:t xml:space="preserve">learning </w:t>
-      </w:r>
-      <w:r>
-        <w:rPr>
-          <w:lang w:val="en-US"/>
-        </w:rPr>
-        <w:t>uses a neural network to stores</w:t>
-      </w:r>
-      <w:r>
-        <w:rPr>
-          <w:lang w:val="en-US"/>
-        </w:rPr>
-        <w:t xml:space="preserve"> value estimates</w:t>
-      </w:r>
-      <w:r>
-        <w:rPr>
-          <w:lang w:val="en-US"/>
-        </w:rPr>
-        <w:t xml:space="preserve">, </w:t>
-      </w:r>
-      <w:r>
-        <w:rPr>
-          <w:lang w:val="en-US"/>
-        </w:rPr>
-        <w:t>but we</w:t>
-      </w:r>
-      <w:r>
-        <w:rPr>
-          <w:lang w:val="en-US"/>
-        </w:rPr>
-        <w:t xml:space="preserve"> had </w:t>
-      </w:r>
-      <w:r>
-        <w:rPr>
-          <w:lang w:val="en-US"/>
-        </w:rPr>
-        <w:t>difficulty properly</w:t>
-      </w:r>
-      <w:r>
-        <w:rPr>
-          <w:lang w:val="en-US"/>
-        </w:rPr>
-        <w:t xml:space="preserve"> incorporating</w:t>
-      </w:r>
-      <w:r>
-        <w:rPr>
-          <w:lang w:val="en-US"/>
-        </w:rPr>
-        <w:t xml:space="preserve"> new information into </w:t>
-      </w:r>
-      <w:r>
-        <w:rPr>
-          <w:lang w:val="en-US"/>
-        </w:rPr>
-        <w:t xml:space="preserve">the </w:t>
-      </w:r>
-      <w:r>
-        <w:rPr>
-          <w:lang w:val="en-US"/>
-        </w:rPr>
-        <w:t xml:space="preserve">neural network. Dynamic programming with neural interpolation </w:t>
-      </w:r>
-      <w:r>
-        <w:rPr>
-          <w:lang w:val="en-US"/>
-        </w:rPr>
-        <w:t>uses</w:t>
-      </w:r>
+    </w:p>
+    <w:p>
       <w:r>
         <w:rPr>
           <w:lang w:val="en-US"/>
         </w:rPr>
         <w:t xml:space="preserve"> </w:t>
-      </w:r>
-      <w:r>
-        <w:rPr>
-          <w:lang w:val="en-US"/>
-        </w:rPr>
-        <w:t>a system model to simulate interactions</w:t>
-      </w:r>
-      <w:r>
-        <w:rPr>
-          <w:lang w:val="en-US"/>
-        </w:rPr>
-        <w:t>. To a</w:t>
-      </w:r>
-      <w:bookmarkStart w:id="0" w:name="_GoBack"/>
-      <w:bookmarkEnd w:id="0"/>
-      <w:r>
-        <w:rPr>
-          <w:lang w:val="en-US"/>
-        </w:rPr>
-        <w:t xml:space="preserve">llow for a continuously varying policy, </w:t>
-      </w:r>
-      <w:r>
-        <w:rPr>
-          <w:lang w:val="en-US"/>
-        </w:rPr>
-        <w:t>we store the</w:t>
-      </w:r>
-      <w:r>
-        <w:rPr>
-          <w:lang w:val="en-US"/>
-        </w:rPr>
-        <w:t xml:space="preserve"> </w:t>
-      </w:r>
-      <w:r>
-        <w:rPr>
-          <w:lang w:val="en-US"/>
-        </w:rPr>
-        <w:t xml:space="preserve">resulting </w:t>
-      </w:r>
-      <w:r>
-        <w:rPr>
-          <w:lang w:val="en-US"/>
-        </w:rPr>
-        <w:t xml:space="preserve">value and policy estimates </w:t>
-      </w:r>
-      <w:r>
-        <w:rPr>
-          <w:lang w:val="en-US"/>
-        </w:rPr>
-        <w:t>using</w:t>
-      </w:r>
-      <w:r>
-        <w:rPr>
-          <w:lang w:val="en-US"/>
-        </w:rPr>
-        <w:t xml:space="preserve"> neural networks. </w:t>
       </w:r>
     </w:p>
     <w:p/>
@@ -331,98 +80,22 @@
     <w:p/>
     <w:p>
       <w:r>
-        <w:t>RESULTS.</w:t>
-      </w:r>
-    </w:p>
-    <w:p>
-      <w:r>
-        <w:rPr>
-          <w:lang w:val="en-US"/>
-        </w:rPr>
-        <w:lastRenderedPageBreak/>
-        <w:t>U</w:t>
+        <w:t xml:space="preserve">RESULTS. Using dynamic programming with neural interpolation, the learning agent learned a plausible and flexible policy, which adjusted in response to thermal position and shape. This </w:t>
       </w:r>
       <w:r>
-        <w:rPr>
-          <w:lang w:val="en-US"/>
-        </w:rPr>
-        <w:t>sing dynamic programming with neural interpolation</w:t>
-      </w:r>
-      <w:r>
-        <w:rPr>
-          <w:lang w:val="en-US"/>
-        </w:rPr>
-        <w:t>, the learning agent was able to learn a</w:t>
-      </w:r>
-      <w:r>
-        <w:rPr>
-          <w:lang w:val="en-US"/>
-        </w:rPr>
-        <w:t xml:space="preserve"> plausible and flexible policy</w:t>
-      </w:r>
-      <w:r>
-        <w:rPr>
-          <w:lang w:val="en-US"/>
-        </w:rPr>
-        <w:t>, which adjusted in response</w:t>
-      </w:r>
-      <w:r>
-        <w:rPr>
-          <w:lang w:val="en-US"/>
-        </w:rPr>
-        <w:t xml:space="preserve"> to thermal position and shape.</w:t>
-      </w:r>
-      <w:r>
-        <w:rPr>
-          <w:lang w:val="en-US"/>
-        </w:rPr>
-        <w:t xml:space="preserve"> This was carried out in an idealized environment, with the following s</w:t>
-      </w:r>
-      <w:r>
-        <w:rPr>
-          <w:lang w:val="en-US"/>
-        </w:rPr>
-        <w:t xml:space="preserve">tate variables: </w:t>
-      </w:r>
-      <w:r>
-        <w:rPr>
-          <w:lang w:val="en-US"/>
-        </w:rPr>
-        <w:t>distance</w:t>
-      </w:r>
-      <w:r>
-        <w:rPr>
-          <w:lang w:val="en-US"/>
-        </w:rPr>
-        <w:t xml:space="preserve"> from center of thermal, height of UAV, and direction of UAV. Current work is focused on testing the </w:t>
-      </w:r>
-      <w:r>
-        <w:rPr>
-          <w:lang w:val="en-US"/>
-        </w:rPr>
-        <w:t xml:space="preserve">developed </w:t>
-      </w:r>
-      <w:r>
-        <w:rPr>
-          <w:lang w:val="en-US"/>
-        </w:rPr>
-        <w:t xml:space="preserve">algorithms in the more sophisticated </w:t>
+        <w:lastRenderedPageBreak/>
+        <w:t xml:space="preserve">was carried out in an idealized environment, with the following state variables: distance from center of thermal, height of UAV, and direction of UAV. Current work is focused on testing the developed algorithms in the more sophisticated </w:t>
       </w:r>
       <w:proofErr w:type="spellStart"/>
       <w:r>
-        <w:rPr>
-          <w:lang w:val="en-US"/>
-        </w:rPr>
         <w:t>CRRCSim</w:t>
       </w:r>
       <w:proofErr w:type="spellEnd"/>
       <w:r>
-        <w:rPr>
-          <w:lang w:val="en-US"/>
-        </w:rPr>
-        <w:t xml:space="preserve"> simulator.</w:t>
+        <w:t xml:space="preserve"> simulator, with additional states and additional actions.</w:t>
       </w:r>
     </w:p>
+    <w:p/>
     <w:sectPr>
       <w:pgSz w:w="12240" w:h="15840"/>
       <w:pgMar w:top="1440" w:right="1440" w:bottom="1440" w:left="1440" w:header="708" w:footer="708" w:gutter="0"/>
@@ -827,7 +500,6 @@
   <w:style w:type="character" w:default="1" w:styleId="DefaultParagraphFont">
     <w:name w:val="Default Paragraph Font"/>
     <w:uiPriority w:val="1"/>
-    <w:semiHidden/>
     <w:unhideWhenUsed/>
   </w:style>
   <w:style w:type="table" w:default="1" w:styleId="TableNormal">
@@ -850,6 +522,21 @@
     <w:uiPriority w:val="99"/>
     <w:semiHidden/>
     <w:unhideWhenUsed/>
+  </w:style>
+  <w:style w:type="paragraph" w:styleId="NormalWeb">
+    <w:name w:val="Normal (Web)"/>
+    <w:basedOn w:val="Normal"/>
+    <w:uiPriority w:val="99"/>
+    <w:semiHidden/>
+    <w:unhideWhenUsed/>
+    <w:rsid w:val="004951C0"/>
+    <w:pPr>
+      <w:spacing w:before="100" w:beforeAutospacing="1" w:after="100" w:afterAutospacing="1"/>
+    </w:pPr>
+    <w:rPr>
+      <w:rFonts w:ascii="Times New Roman" w:eastAsia="Times New Roman" w:hAnsi="Times New Roman" w:cs="Times New Roman"/>
+      <w:lang w:eastAsia="en-CA"/>
+    </w:rPr>
   </w:style>
 </w:styles>
 </file>

</xml_diff>